<commit_message>
Fix a bug where issue date is shown as document generated date
</commit_message>
<xml_diff>
--- a/mooringlicensing/management/templates/Attachment Template - ML - AU Summary.docx
+++ b/mooringlicensing/management/templates/Attachment Template - ML - AU Summary.docx
@@ -72,6 +72,14 @@
           <w:sz w:val="18"/>
           <w:szCs w:val="18"/>
         </w:rPr>
+        <w:t>:</w:t>
+      </w:r>
+      <w:r>
+        <w:rPr>
+          <w:rFonts w:cs="Arial" w:ascii="Arial" w:hAnsi="Arial"/>
+          <w:sz w:val="18"/>
+          <w:szCs w:val="18"/>
+        </w:rPr>
         <w:tab/>
       </w:r>
       <w:r>
@@ -236,7 +244,25 @@
           <w:sz w:val="20"/>
           <w:szCs w:val="20"/>
         </w:rPr>
-        <w:t>As at {{ issue_date }}</w:t>
+        <w:t xml:space="preserve">As at {{ </w:t>
+      </w:r>
+      <w:r>
+        <w:rPr>
+          <w:rFonts w:cs="Arial" w:ascii="Arial Nova Light" w:hAnsi="Arial Nova Light"/>
+          <w:color w:val="464646"/>
+          <w:sz w:val="20"/>
+          <w:szCs w:val="20"/>
+        </w:rPr>
+        <w:t>doc_generated</w:t>
+      </w:r>
+      <w:r>
+        <w:rPr>
+          <w:rFonts w:cs="Arial" w:ascii="Arial Nova Light" w:hAnsi="Arial Nova Light"/>
+          <w:color w:val="464646"/>
+          <w:sz w:val="20"/>
+          <w:szCs w:val="20"/>
+        </w:rPr>
+        <w:t>_date }}</w:t>
       </w:r>
       <w:r>
         <w:rPr>

</xml_diff>

<commit_message>
Fix a bug where issue date is displayed instead of document generated date
</commit_message>
<xml_diff>
--- a/mooringlicensing/management/templates/Attachment Template - ML - AU Summary.docx
+++ b/mooringlicensing/management/templates/Attachment Template - ML - AU Summary.docx
@@ -244,25 +244,7 @@
           <w:sz w:val="20"/>
           <w:szCs w:val="20"/>
         </w:rPr>
-        <w:t xml:space="preserve">As at {{ </w:t>
-      </w:r>
-      <w:r>
-        <w:rPr>
-          <w:rFonts w:cs="Arial" w:ascii="Arial Nova Light" w:hAnsi="Arial Nova Light"/>
-          <w:color w:val="464646"/>
-          <w:sz w:val="20"/>
-          <w:szCs w:val="20"/>
-        </w:rPr>
-        <w:t>doc_generated</w:t>
-      </w:r>
-      <w:r>
-        <w:rPr>
-          <w:rFonts w:cs="Arial" w:ascii="Arial Nova Light" w:hAnsi="Arial Nova Light"/>
-          <w:color w:val="464646"/>
-          <w:sz w:val="20"/>
-          <w:szCs w:val="20"/>
-        </w:rPr>
-        <w:t>_date }}</w:t>
+        <w:t>As at {{ doc_generated_date }}</w:t>
       </w:r>
       <w:r>
         <w:rPr>
@@ -456,7 +438,21 @@
           <w:rFonts w:cs="Arial" w:ascii="Arial" w:hAnsi="Arial"/>
           <w:color w:val="464646"/>
         </w:rPr>
-        <w:t>Authorised Users of {{ mooring_name }} as at {{ issue_date }}</w:t>
+        <w:t xml:space="preserve">Authorised Users of {{ mooring_name }} as at {{ </w:t>
+      </w:r>
+      <w:r>
+        <w:rPr>
+          <w:rFonts w:cs="Arial" w:ascii="Arial" w:hAnsi="Arial"/>
+          <w:color w:val="464646"/>
+        </w:rPr>
+        <w:t>doc_generated_date</w:t>
+      </w:r>
+      <w:r>
+        <w:rPr>
+          <w:rFonts w:cs="Arial" w:ascii="Arial" w:hAnsi="Arial"/>
+          <w:color w:val="464646"/>
+        </w:rPr>
+        <w:t xml:space="preserve"> }}</w:t>
       </w:r>
     </w:p>
     <w:p>

</xml_diff>